<commit_message>
definir la classe Livre et creer une liste de livre
</commit_message>
<xml_diff>
--- a/Doc1.docx
+++ b/Doc1.docx
@@ -150,6 +150,88 @@
                     <a:xfrm>
                       <a:off x="0" y="0"/>
                       <a:ext cx="5943600" cy="3270250"/>
+                    </a:xfrm>
+                    <a:prstGeom prst="rect">
+                      <a:avLst/>
+                    </a:prstGeom>
+                  </pic:spPr>
+                </pic:pic>
+              </a:graphicData>
+            </a:graphic>
+          </wp:inline>
+        </w:drawing>
+      </w:r>
+    </w:p>
+    <w:p/>
+    <w:p/>
+    <w:p>
+      <w:r>
+        <w:lastRenderedPageBreak/>
+        <w:drawing>
+          <wp:inline distT="0" distB="0" distL="0" distR="0" wp14:anchorId="5AF37E90" wp14:editId="190462DE">
+            <wp:extent cx="5943600" cy="3717290"/>
+            <wp:effectExtent l="0" t="0" r="0" b="0"/>
+            <wp:docPr id="5" name="Image 5"/>
+            <wp:cNvGraphicFramePr>
+              <a:graphicFrameLocks xmlns:a="http://schemas.openxmlformats.org/drawingml/2006/main" noChangeAspect="1"/>
+            </wp:cNvGraphicFramePr>
+            <a:graphic xmlns:a="http://schemas.openxmlformats.org/drawingml/2006/main">
+              <a:graphicData uri="http://schemas.openxmlformats.org/drawingml/2006/picture">
+                <pic:pic xmlns:pic="http://schemas.openxmlformats.org/drawingml/2006/picture">
+                  <pic:nvPicPr>
+                    <pic:cNvPr id="1" name=""/>
+                    <pic:cNvPicPr/>
+                  </pic:nvPicPr>
+                  <pic:blipFill>
+                    <a:blip r:embed="rId8"/>
+                    <a:stretch>
+                      <a:fillRect/>
+                    </a:stretch>
+                  </pic:blipFill>
+                  <pic:spPr>
+                    <a:xfrm>
+                      <a:off x="0" y="0"/>
+                      <a:ext cx="5943600" cy="3717290"/>
+                    </a:xfrm>
+                    <a:prstGeom prst="rect">
+                      <a:avLst/>
+                    </a:prstGeom>
+                  </pic:spPr>
+                </pic:pic>
+              </a:graphicData>
+            </a:graphic>
+          </wp:inline>
+        </w:drawing>
+      </w:r>
+    </w:p>
+    <w:p/>
+    <w:p>
+      <w:r>
+        <w:drawing>
+          <wp:inline distT="0" distB="0" distL="0" distR="0" wp14:anchorId="403DBC3D" wp14:editId="6D1F699E">
+            <wp:extent cx="5943600" cy="3388360"/>
+            <wp:effectExtent l="0" t="0" r="0" b="2540"/>
+            <wp:docPr id="6" name="Image 6"/>
+            <wp:cNvGraphicFramePr>
+              <a:graphicFrameLocks xmlns:a="http://schemas.openxmlformats.org/drawingml/2006/main" noChangeAspect="1"/>
+            </wp:cNvGraphicFramePr>
+            <a:graphic xmlns:a="http://schemas.openxmlformats.org/drawingml/2006/main">
+              <a:graphicData uri="http://schemas.openxmlformats.org/drawingml/2006/picture">
+                <pic:pic xmlns:pic="http://schemas.openxmlformats.org/drawingml/2006/picture">
+                  <pic:nvPicPr>
+                    <pic:cNvPr id="1" name=""/>
+                    <pic:cNvPicPr/>
+                  </pic:nvPicPr>
+                  <pic:blipFill>
+                    <a:blip r:embed="rId9"/>
+                    <a:stretch>
+                      <a:fillRect/>
+                    </a:stretch>
+                  </pic:blipFill>
+                  <pic:spPr>
+                    <a:xfrm>
+                      <a:off x="0" y="0"/>
+                      <a:ext cx="5943600" cy="3388360"/>
                     </a:xfrm>
                     <a:prstGeom prst="rect">
                       <a:avLst/>

</xml_diff>

<commit_message>
Ajout classe Manager des Livres puis son utilisation dans la classe Livre
</commit_message>
<xml_diff>
--- a/Doc1.docx
+++ b/Doc1.docx
@@ -245,6 +245,86 @@
       </w:r>
     </w:p>
     <w:p/>
+    <w:p>
+      <w:r>
+        <w:lastRenderedPageBreak/>
+        <w:drawing>
+          <wp:inline distT="0" distB="0" distL="0" distR="0" wp14:anchorId="45D9759F" wp14:editId="304B00B8">
+            <wp:extent cx="5943600" cy="3234055"/>
+            <wp:effectExtent l="0" t="0" r="0" b="4445"/>
+            <wp:docPr id="8" name="Image 8"/>
+            <wp:cNvGraphicFramePr>
+              <a:graphicFrameLocks xmlns:a="http://schemas.openxmlformats.org/drawingml/2006/main" noChangeAspect="1"/>
+            </wp:cNvGraphicFramePr>
+            <a:graphic xmlns:a="http://schemas.openxmlformats.org/drawingml/2006/main">
+              <a:graphicData uri="http://schemas.openxmlformats.org/drawingml/2006/picture">
+                <pic:pic xmlns:pic="http://schemas.openxmlformats.org/drawingml/2006/picture">
+                  <pic:nvPicPr>
+                    <pic:cNvPr id="1" name=""/>
+                    <pic:cNvPicPr/>
+                  </pic:nvPicPr>
+                  <pic:blipFill>
+                    <a:blip r:embed="rId10"/>
+                    <a:stretch>
+                      <a:fillRect/>
+                    </a:stretch>
+                  </pic:blipFill>
+                  <pic:spPr>
+                    <a:xfrm>
+                      <a:off x="0" y="0"/>
+                      <a:ext cx="5943600" cy="3234055"/>
+                    </a:xfrm>
+                    <a:prstGeom prst="rect">
+                      <a:avLst/>
+                    </a:prstGeom>
+                  </pic:spPr>
+                </pic:pic>
+              </a:graphicData>
+            </a:graphic>
+          </wp:inline>
+        </w:drawing>
+      </w:r>
+    </w:p>
+    <w:p/>
+    <w:p>
+      <w:r>
+        <w:drawing>
+          <wp:inline distT="0" distB="0" distL="0" distR="0" wp14:anchorId="5EFA9450" wp14:editId="02E810CF">
+            <wp:extent cx="5943600" cy="3826510"/>
+            <wp:effectExtent l="0" t="0" r="0" b="2540"/>
+            <wp:docPr id="7" name="Image 7"/>
+            <wp:cNvGraphicFramePr>
+              <a:graphicFrameLocks xmlns:a="http://schemas.openxmlformats.org/drawingml/2006/main" noChangeAspect="1"/>
+            </wp:cNvGraphicFramePr>
+            <a:graphic xmlns:a="http://schemas.openxmlformats.org/drawingml/2006/main">
+              <a:graphicData uri="http://schemas.openxmlformats.org/drawingml/2006/picture">
+                <pic:pic xmlns:pic="http://schemas.openxmlformats.org/drawingml/2006/picture">
+                  <pic:nvPicPr>
+                    <pic:cNvPr id="1" name=""/>
+                    <pic:cNvPicPr/>
+                  </pic:nvPicPr>
+                  <pic:blipFill>
+                    <a:blip r:embed="rId11"/>
+                    <a:stretch>
+                      <a:fillRect/>
+                    </a:stretch>
+                  </pic:blipFill>
+                  <pic:spPr>
+                    <a:xfrm>
+                      <a:off x="0" y="0"/>
+                      <a:ext cx="5943600" cy="3826510"/>
+                    </a:xfrm>
+                    <a:prstGeom prst="rect">
+                      <a:avLst/>
+                    </a:prstGeom>
+                  </pic:spPr>
+                </pic:pic>
+              </a:graphicData>
+            </a:graphic>
+          </wp:inline>
+        </w:drawing>
+      </w:r>
+    </w:p>
     <w:p>
       <w:bookmarkStart w:id="0" w:name="_GoBack"/>
       <w:bookmarkEnd w:id="0"/>

</xml_diff>